<commit_message>
Navigator: Leer-String-Prüfung bei NavigateTo-Methode hinzugefügt
MainPageVM: Kommentierung der Klasse

FaecherVerwaltenPage und FaecherVerwaltenPageVM angelegt und implementiert
</commit_message>
<xml_diff>
--- a/UNTERLAGEN/Logs/Christoph.docx
+++ b/UNTERLAGEN/Logs/Christoph.docx
@@ -98,6 +98,26 @@
         <w:t>Bierler</w:t>
       </w:r>
       <w:proofErr w:type="spellEnd"/>
+    </w:p>
+    <w:p>
+      <w:proofErr w:type="spellStart"/>
+      <w:r>
+        <w:t>FächerVerwaltenPage</w:t>
+      </w:r>
+      <w:proofErr w:type="spellEnd"/>
+      <w:r>
+        <w:t xml:space="preserve"> und </w:t>
+      </w:r>
+      <w:proofErr w:type="spellStart"/>
+      <w:r>
+        <w:t>FächerVerwaltenPageVM</w:t>
+      </w:r>
+      <w:proofErr w:type="spellEnd"/>
+      <w:r>
+        <w:t xml:space="preserve"> implementiert (23.07.)</w:t>
+      </w:r>
+      <w:bookmarkStart w:id="0" w:name="_GoBack"/>
+      <w:bookmarkEnd w:id="0"/>
     </w:p>
     <w:p/>
     <w:p>
@@ -134,8 +154,6 @@
       <w:r>
         <w:t>Alle Kombinationen aus Datei und Dateityp getestet -&gt; Fehler bei Kombination aus (Datei/angegebener Dateityp) Lehrer/Klasse und Schüler/Lehrer</w:t>
       </w:r>
-      <w:bookmarkStart w:id="0" w:name="_GoBack"/>
-      <w:bookmarkEnd w:id="0"/>
     </w:p>
     <w:sectPr>
       <w:pgSz w:w="11906" w:h="16838"/>

</xml_diff>